<commit_message>
11. Bilerako akta gehitu
</commit_message>
<xml_diff>
--- a/Barne Informazioa/Barne Kudeaketa/Bilera Aktak/2021-03-11.docx
+++ b/Barne Informazioa/Barne Kudeaketa/Bilera Aktak/2021-03-11.docx
@@ -75,7 +75,7 @@
           <w:sz w:val="24"/>
           <w:szCs w:val="24"/>
         </w:rPr>
-        <w:t>8</w:t>
+        <w:t>10</w:t>
       </w:r>
     </w:p>
     <w:p>
@@ -95,36 +95,8 @@
           <w:sz w:val="24"/>
           <w:szCs w:val="24"/>
         </w:rPr>
-        <w:t xml:space="preserve">Lekua: </w:t>
-      </w:r>
-      <w:proofErr w:type="spellStart"/>
-      <w:r>
-        <w:rPr>
-          <w:b/>
-          <w:sz w:val="24"/>
-          <w:szCs w:val="24"/>
-        </w:rPr>
-        <w:t>BlackBoard</w:t>
-      </w:r>
-      <w:proofErr w:type="spellEnd"/>
-      <w:r>
-        <w:rPr>
-          <w:b/>
-          <w:sz w:val="24"/>
-          <w:szCs w:val="24"/>
-        </w:rPr>
-        <w:t xml:space="preserve"> </w:t>
-      </w:r>
-      <w:proofErr w:type="spellStart"/>
-      <w:r>
-        <w:rPr>
-          <w:b/>
-          <w:sz w:val="24"/>
-          <w:szCs w:val="24"/>
-        </w:rPr>
-        <w:t>Collaborate</w:t>
-      </w:r>
-      <w:proofErr w:type="spellEnd"/>
+        <w:t>Lekua: BlackBoard Collaborate</w:t>
+      </w:r>
     </w:p>
     <w:p>
       <w:pPr>
@@ -621,19 +593,11 @@
         </w:rPr>
         <w:t xml:space="preserve">Editore grafikoa eta testu editorea sinkronizatzea lortu dut eredu sinple batekin. Eredu osoak oraindik erroreak ematen ditu erreferentziekin. </w:t>
       </w:r>
-      <w:proofErr w:type="spellStart"/>
       <w:r>
         <w:rPr>
           <w:bCs/>
         </w:rPr>
-        <w:t>Xtext</w:t>
-      </w:r>
-      <w:proofErr w:type="spellEnd"/>
-      <w:r>
-        <w:rPr>
-          <w:bCs/>
-        </w:rPr>
-        <w:t xml:space="preserve">-ekin arazo pila bat izaten jarraitzen dut. Aurreko bileran arazoak izan nituen. Bilera ondoren konpondu egin nuen. Konpondu eta denbora gutxira berriro agertu ziren errore gehiago eta ez nuen lortu konpontzea. Gaur goizean konpondu ditut aurreko erroreak. Bilera baino 30 minutu lehenago arte ongi zebilen eta berriro erroreak ematen </w:t>
+        <w:t xml:space="preserve">Xtext-ekin arazo pila bat izaten jarraitzen dut. Aurreko bileran arazoak izan nituen. Bilera ondoren konpondu egin nuen. Konpondu eta denbora gutxira berriro agertu ziren errore gehiago eta ez nuen lortu konpontzea. Gaur goizean konpondu ditut aurreko erroreak. Bilera baino 30 minutu lehenago arte ongi zebilen eta berriro erroreak ematen </w:t>
       </w:r>
       <w:r>
         <w:rPr>
@@ -678,35 +642,7 @@
         <w:rPr>
           <w:bCs/>
         </w:rPr>
-        <w:t xml:space="preserve">Automatikoki datu-basea sortzeko pluginak daude baina ez dut lortu funtzionatzea. Batzuk zaharkituta daude eta ezin dira instalatu ere egin. Beste aukera </w:t>
-      </w:r>
-      <w:proofErr w:type="spellStart"/>
-      <w:r>
-        <w:rPr>
-          <w:bCs/>
-        </w:rPr>
-        <w:t>Xtend</w:t>
-      </w:r>
-      <w:proofErr w:type="spellEnd"/>
-      <w:r>
-        <w:rPr>
-          <w:bCs/>
-        </w:rPr>
-        <w:t xml:space="preserve">-ekin sortzea da. Aukera horrek ere ez du ona ematen, </w:t>
-      </w:r>
-      <w:proofErr w:type="spellStart"/>
-      <w:r>
-        <w:rPr>
-          <w:bCs/>
-        </w:rPr>
-        <w:t>xtext</w:t>
-      </w:r>
-      <w:proofErr w:type="spellEnd"/>
-      <w:r>
-        <w:rPr>
-          <w:bCs/>
-        </w:rPr>
-        <w:t>-ekin edukitzen ari naizen arazo guztiak kontuan edukita.</w:t>
+        <w:t>Automatikoki datu-basea sortzeko pluginak daude baina ez dut lortu funtzionatzea. Batzuk zaharkituta daude eta ezin dira instalatu ere egin. Beste aukera Xtend-ekin sortzea da. Aukera horrek ere ez du ona ematen, xtext-ekin edukitzen ari naizen arazo guztiak kontuan edukita.</w:t>
       </w:r>
     </w:p>
     <w:p>
@@ -741,14 +677,12 @@
         </w:rPr>
         <w:t xml:space="preserve">BPMN izan daiteke alternatiba bat, baina antzeko arazoak izango ditugu seguruenik. Metaeredua eta eredua </w:t>
       </w:r>
-      <w:proofErr w:type="spellStart"/>
       <w:r>
         <w:rPr>
           <w:bCs/>
         </w:rPr>
         <w:t>Graphviz</w:t>
       </w:r>
-      <w:proofErr w:type="spellEnd"/>
       <w:r>
         <w:rPr>
           <w:bCs/>
@@ -844,23 +778,7 @@
         <w:jc w:val="both"/>
       </w:pPr>
       <w:r>
-        <w:t xml:space="preserve">Nondik joko dugun erabaki arte beste atazak egin daitezke. Adibidez, </w:t>
-      </w:r>
-      <w:proofErr w:type="spellStart"/>
-      <w:r>
-        <w:t>ProWF</w:t>
-      </w:r>
-      <w:proofErr w:type="spellEnd"/>
-      <w:r>
-        <w:t xml:space="preserve"> </w:t>
-      </w:r>
-      <w:proofErr w:type="spellStart"/>
-      <w:r>
-        <w:t>Drupal</w:t>
-      </w:r>
-      <w:proofErr w:type="spellEnd"/>
-      <w:r>
-        <w:t xml:space="preserve"> webgunea funtzionamenduan jarri eta datu-basean hobekuntzak egin.</w:t>
+        <w:t>Nondik joko dugun erabaki arte beste atazak egin daitezke. Adibidez, ProWF Drupal webgunea funtzionamenduan jarri eta datu-basean hobekuntzak egin.</w:t>
       </w:r>
     </w:p>
     <w:sectPr>
@@ -915,31 +833,13 @@
       </w:rPr>
     </w:pPr>
     <w:bookmarkStart w:id="1" w:name="_Hlk62159192"/>
-    <w:proofErr w:type="spellStart"/>
     <w:r>
       <w:rPr>
         <w:rFonts w:ascii="Calibri" w:eastAsia="Times New Roman" w:hAnsi="Calibri" w:cs="Calibri"/>
         <w:lang w:val="en-US" w:eastAsia="en-US"/>
       </w:rPr>
-      <w:t>Bilerako</w:t>
+      <w:t>Bilerako Akta</w:t>
     </w:r>
-    <w:proofErr w:type="spellEnd"/>
-    <w:r>
-      <w:rPr>
-        <w:rFonts w:ascii="Calibri" w:eastAsia="Times New Roman" w:hAnsi="Calibri" w:cs="Calibri"/>
-        <w:lang w:val="en-US" w:eastAsia="en-US"/>
-      </w:rPr>
-      <w:t xml:space="preserve"> </w:t>
-    </w:r>
-    <w:proofErr w:type="spellStart"/>
-    <w:r>
-      <w:rPr>
-        <w:rFonts w:ascii="Calibri" w:eastAsia="Times New Roman" w:hAnsi="Calibri" w:cs="Calibri"/>
-        <w:lang w:val="en-US" w:eastAsia="en-US"/>
-      </w:rPr>
-      <w:t>Akta</w:t>
-    </w:r>
-    <w:proofErr w:type="spellEnd"/>
     <w:r>
       <w:rPr>
         <w:rFonts w:ascii="Calibri" w:eastAsia="Times New Roman" w:hAnsi="Calibri" w:cs="Calibri"/>
@@ -1303,16 +1203,8 @@
             <w:rPr>
               <w:rFonts w:ascii="Calibri" w:hAnsi="Calibri"/>
             </w:rPr>
-            <w:t xml:space="preserve">Proiektua: </w:t>
+            <w:t>Proiektua: ProMeta</w:t>
           </w:r>
-          <w:proofErr w:type="spellStart"/>
-          <w:r>
-            <w:rPr>
-              <w:rFonts w:ascii="Calibri" w:hAnsi="Calibri"/>
-            </w:rPr>
-            <w:t>ProMeta</w:t>
-          </w:r>
-          <w:proofErr w:type="spellEnd"/>
         </w:p>
         <w:p>
           <w:pPr>

</xml_diff>